<commit_message>
added queue's TAD and queue's UML diagram
</commit_message>
<xml_diff>
--- a/doc/Reuirements.docx
+++ b/doc/Reuirements.docx
@@ -3,8 +3,233 @@
 <w:document xmlns:wpc="http://schemas.microsoft.com/office/word/2010/wordprocessingCanvas" xmlns:cx="http://schemas.microsoft.com/office/drawing/2014/chartex" xmlns:cx1="http://schemas.microsoft.com/office/drawing/2015/9/8/chartex" xmlns:cx2="http://schemas.microsoft.com/office/drawing/2015/10/21/chartex" xmlns:cx3="http://schemas.microsoft.com/office/drawing/2016/5/9/chartex" xmlns:cx4="http://schemas.microsoft.com/office/drawing/2016/5/10/chartex" xmlns:cx5="http://schemas.microsoft.com/office/drawing/2016/5/11/chartex" xmlns:cx6="http://schemas.microsoft.com/office/drawing/2016/5/12/chartex" xmlns:cx7="http://schemas.microsoft.com/office/drawing/2016/5/13/chartex" xmlns:cx8="http://schemas.microsoft.com/office/drawing/2016/5/14/chartex" xmlns:mc="http://schemas.openxmlformats.org/markup-compatibility/2006" xmlns:aink="http://schemas.microsoft.com/office/drawing/2016/ink" xmlns:am3d="http://schemas.microsoft.com/office/drawing/2017/model3d" xmlns:o="urn:schemas-microsoft-com:office:office" xmlns:r="http://schemas.openxmlformats.org/officeDocument/2006/relationships" xmlns:m="http://schemas.openxmlformats.org/officeDocument/2006/math" xmlns:v="urn:schemas-microsoft-com:vml" xmlns:wp14="http://schemas.microsoft.com/office/word/2010/wordprocessingDrawing" xmlns:wp="http://schemas.openxmlformats.org/drawingml/2006/wordprocessingDrawing" xmlns:w10="urn:schemas-microsoft-com:office:word" xmlns:w="http://schemas.openxmlformats.org/wordprocessingml/2006/main" xmlns:w14="http://schemas.microsoft.com/office/word/2010/wordml" xmlns:w15="http://schemas.microsoft.com/office/word/2012/wordml" xmlns:w16cex="http://schemas.microsoft.com/office/word/2018/wordml/cex" xmlns:w16cid="http://schemas.microsoft.com/office/word/2016/wordml/cid" xmlns:w16="http://schemas.microsoft.com/office/word/2018/wordml" xmlns:w16se="http://schemas.microsoft.com/office/word/2015/wordml/symex" xmlns:wpg="http://schemas.microsoft.com/office/word/2010/wordprocessingGroup" xmlns:wpi="http://schemas.microsoft.com/office/word/2010/wordprocessingInk" xmlns:wne="http://schemas.microsoft.com/office/word/2006/wordml" xmlns:wps="http://schemas.microsoft.com/office/word/2010/wordprocessingShape" mc:Ignorable="w14 w15 w16se w16cid w16 w16cex wp14">
   <w:body>
     <w:p>
-      <w:r>
-        <w:t>Requirements elicitation</w:t>
+      <w:pPr>
+        <w:pStyle w:val="Ttulo1"/>
+        <w:jc w:val="center"/>
+        <w:rPr>
+          <w:rFonts w:ascii="Bahnschrift SemiBold" w:hAnsi="Bahnschrift SemiBold"/>
+          <w:color w:val="auto"/>
+          <w:sz w:val="48"/>
+          <w:szCs w:val="48"/>
+          <w:lang w:val="en-US"/>
+        </w:rPr>
+      </w:pPr>
+      <w:r>
+        <w:rPr>
+          <w:rFonts w:ascii="Bahnschrift SemiBold" w:hAnsi="Bahnschrift SemiBold"/>
+          <w:color w:val="auto"/>
+          <w:sz w:val="48"/>
+          <w:szCs w:val="48"/>
+          <w:lang w:val="en-US"/>
+        </w:rPr>
+        <w:t>JFX-BOOK-STORE</w:t>
+      </w:r>
+    </w:p>
+    <w:p>
+      <w:pPr>
+        <w:rPr>
+          <w:lang w:val="en-US"/>
+        </w:rPr>
+      </w:pPr>
+      <w:r>
+        <w:rPr>
+          <w:lang w:val="en-US"/>
+        </w:rPr>
+        <w:t>Introduction</w:t>
+      </w:r>
+      <w:r>
+        <w:rPr>
+          <w:lang w:val="en-US"/>
+        </w:rPr>
+        <w:t>:</w:t>
+      </w:r>
+    </w:p>
+    <w:p>
+      <w:pPr>
+        <w:rPr>
+          <w:lang w:val="en-US"/>
+        </w:rPr>
+      </w:pPr>
+      <w:r>
+        <w:rPr>
+          <w:lang w:val="en-US"/>
+        </w:rPr>
+        <w:t>In this project we will build a program to improve the selling of books in a new library In Cali (hypothetic). With the objective of have a fast and efficient flow we divide the project in 3 main modules which are: 1. searching codes. 2. Searching books. 3. Payment flow. Every developer will focus on one module keeping in mind the main code conventions.</w:t>
+      </w:r>
+    </w:p>
+    <w:p>
+      <w:pPr>
+        <w:rPr>
+          <w:lang w:val="en-US"/>
+        </w:rPr>
+      </w:pPr>
+    </w:p>
+    <w:p>
+      <w:pPr>
+        <w:rPr>
+          <w:lang w:val="en-US"/>
+        </w:rPr>
+      </w:pPr>
+    </w:p>
+    <w:p>
+      <w:pPr>
+        <w:pStyle w:val="Ttulo2"/>
+        <w:rPr>
+          <w:rFonts w:ascii="Arial Black" w:hAnsi="Arial Black"/>
+          <w:color w:val="auto"/>
+          <w:lang w:val="en-US"/>
+        </w:rPr>
+      </w:pPr>
+      <w:r>
+        <w:rPr>
+          <w:rFonts w:ascii="Arial Black" w:hAnsi="Arial Black"/>
+          <w:color w:val="auto"/>
+          <w:lang w:val="en-US"/>
+        </w:rPr>
+        <w:t>Module 1 searching codes.</w:t>
+      </w:r>
+      <w:r>
+        <w:rPr>
+          <w:rFonts w:ascii="Arial Black" w:hAnsi="Arial Black"/>
+          <w:color w:val="auto"/>
+          <w:lang w:val="en-US"/>
+        </w:rPr>
+        <w:t xml:space="preserve"> </w:t>
+      </w:r>
+    </w:p>
+    <w:p>
+      <w:pPr>
+        <w:rPr>
+          <w:lang w:val="en-US"/>
+        </w:rPr>
+      </w:pPr>
+      <w:r>
+        <w:rPr>
+          <w:lang w:val="en-US"/>
+        </w:rPr>
+        <w:t>all requirements in this module refers exclusively to first section</w:t>
+      </w:r>
+      <w:r>
+        <w:rPr>
+          <w:lang w:val="en-US"/>
+        </w:rPr>
+        <w:t>.</w:t>
+      </w:r>
+    </w:p>
+    <w:p>
+      <w:pPr>
+        <w:rPr>
+          <w:lang w:val="en-US"/>
+        </w:rPr>
+      </w:pPr>
+      <w:r>
+        <w:rPr>
+          <w:lang w:val="en-US"/>
+        </w:rPr>
+        <w:t>Functional requirements:</w:t>
+      </w:r>
+    </w:p>
+    <w:p>
+      <w:pPr>
+        <w:pStyle w:val="Prrafodelista"/>
+        <w:numPr>
+          <w:ilvl w:val="0"/>
+          <w:numId w:val="1"/>
+        </w:numPr>
+        <w:rPr>
+          <w:lang w:val="en-US"/>
+        </w:rPr>
+      </w:pPr>
+      <w:r>
+        <w:rPr>
+          <w:lang w:val="en-US"/>
+        </w:rPr>
+        <w:t>The program must show a list of all books in the store.</w:t>
+      </w:r>
+    </w:p>
+    <w:p>
+      <w:pPr>
+        <w:pStyle w:val="Prrafodelista"/>
+        <w:numPr>
+          <w:ilvl w:val="0"/>
+          <w:numId w:val="1"/>
+        </w:numPr>
+        <w:rPr>
+          <w:lang w:val="en-US"/>
+        </w:rPr>
+      </w:pPr>
+      <w:r>
+        <w:rPr>
+          <w:lang w:val="en-US"/>
+        </w:rPr>
+        <w:t xml:space="preserve">The program must let the users read initial chapters of every book. </w:t>
+      </w:r>
+    </w:p>
+    <w:p>
+      <w:pPr>
+        <w:pStyle w:val="Prrafodelista"/>
+        <w:numPr>
+          <w:ilvl w:val="0"/>
+          <w:numId w:val="1"/>
+        </w:numPr>
+        <w:rPr>
+          <w:lang w:val="en-US"/>
+        </w:rPr>
+      </w:pPr>
+      <w:r>
+        <w:rPr>
+          <w:lang w:val="en-US"/>
+        </w:rPr>
+        <w:t>The program must let the users read a review about the book chosen.</w:t>
+      </w:r>
+    </w:p>
+    <w:p>
+      <w:pPr>
+        <w:pStyle w:val="Prrafodelista"/>
+        <w:numPr>
+          <w:ilvl w:val="0"/>
+          <w:numId w:val="1"/>
+        </w:numPr>
+        <w:rPr>
+          <w:lang w:val="en-US"/>
+        </w:rPr>
+      </w:pPr>
+      <w:r>
+        <w:rPr>
+          <w:lang w:val="en-US"/>
+        </w:rPr>
+        <w:t>The Program must let the users creating a list of codes ISBN of the wished books.</w:t>
+      </w:r>
+    </w:p>
+    <w:p>
+      <w:pPr>
+        <w:pStyle w:val="Prrafodelista"/>
+        <w:numPr>
+          <w:ilvl w:val="0"/>
+          <w:numId w:val="1"/>
+        </w:numPr>
+        <w:rPr>
+          <w:lang w:val="en-US"/>
+        </w:rPr>
+      </w:pPr>
+      <w:r>
+        <w:rPr>
+          <w:lang w:val="en-US"/>
+        </w:rPr>
+        <w:t>The program must be able to generate a list with the ISBN codes.</w:t>
+      </w:r>
+    </w:p>
+    <w:p>
+      <w:pPr>
+        <w:rPr>
+          <w:lang w:val="en-US"/>
+        </w:rPr>
+      </w:pPr>
+      <w:r>
+        <w:rPr>
+          <w:lang w:val="en-US"/>
+        </w:rPr>
+        <w:t>Non-functional requirements:</w:t>
       </w:r>
     </w:p>
     <w:sectPr>
@@ -15,6 +240,126 @@
     </w:sectPr>
   </w:body>
 </w:document>
+</file>
+
+<file path=word/numbering.xml><?xml version="1.0" encoding="utf-8"?>
+<w:numbering xmlns:wpc="http://schemas.microsoft.com/office/word/2010/wordprocessingCanvas" xmlns:cx="http://schemas.microsoft.com/office/drawing/2014/chartex" xmlns:cx1="http://schemas.microsoft.com/office/drawing/2015/9/8/chartex" xmlns:cx2="http://schemas.microsoft.com/office/drawing/2015/10/21/chartex" xmlns:cx3="http://schemas.microsoft.com/office/drawing/2016/5/9/chartex" xmlns:cx4="http://schemas.microsoft.com/office/drawing/2016/5/10/chartex" xmlns:cx5="http://schemas.microsoft.com/office/drawing/2016/5/11/chartex" xmlns:cx6="http://schemas.microsoft.com/office/drawing/2016/5/12/chartex" xmlns:cx7="http://schemas.microsoft.com/office/drawing/2016/5/13/chartex" xmlns:cx8="http://schemas.microsoft.com/office/drawing/2016/5/14/chartex" xmlns:mc="http://schemas.openxmlformats.org/markup-compatibility/2006" xmlns:aink="http://schemas.microsoft.com/office/drawing/2016/ink" xmlns:am3d="http://schemas.microsoft.com/office/drawing/2017/model3d" xmlns:o="urn:schemas-microsoft-com:office:office" xmlns:r="http://schemas.openxmlformats.org/officeDocument/2006/relationships" xmlns:m="http://schemas.openxmlformats.org/officeDocument/2006/math" xmlns:v="urn:schemas-microsoft-com:vml" xmlns:wp14="http://schemas.microsoft.com/office/word/2010/wordprocessingDrawing" xmlns:wp="http://schemas.openxmlformats.org/drawingml/2006/wordprocessingDrawing" xmlns:w10="urn:schemas-microsoft-com:office:word" xmlns:w="http://schemas.openxmlformats.org/wordprocessingml/2006/main" xmlns:w14="http://schemas.microsoft.com/office/word/2010/wordml" xmlns:w15="http://schemas.microsoft.com/office/word/2012/wordml" xmlns:w16cex="http://schemas.microsoft.com/office/word/2018/wordml/cex" xmlns:w16cid="http://schemas.microsoft.com/office/word/2016/wordml/cid" xmlns:w16="http://schemas.microsoft.com/office/word/2018/wordml" xmlns:w16se="http://schemas.microsoft.com/office/word/2015/wordml/symex" xmlns:wpg="http://schemas.microsoft.com/office/word/2010/wordprocessingGroup" xmlns:wpi="http://schemas.microsoft.com/office/word/2010/wordprocessingInk" xmlns:wne="http://schemas.microsoft.com/office/word/2006/wordml" xmlns:wps="http://schemas.microsoft.com/office/word/2010/wordprocessingShape" mc:Ignorable="w14 w15 w16se w16cid w16 w16cex wp14">
+  <w:abstractNum w:abstractNumId="0" w15:restartNumberingAfterBreak="0">
+    <w:nsid w:val="20F62300"/>
+    <w:multiLevelType w:val="hybridMultilevel"/>
+    <w:tmpl w:val="05E0DA10"/>
+    <w:lvl w:ilvl="0" w:tplc="33407118">
+      <w:numFmt w:val="bullet"/>
+      <w:lvlText w:val=""/>
+      <w:lvlJc w:val="left"/>
+      <w:pPr>
+        <w:ind w:left="720" w:hanging="360"/>
+      </w:pPr>
+      <w:rPr>
+        <w:rFonts w:ascii="Symbol" w:eastAsiaTheme="minorHAnsi" w:hAnsi="Symbol" w:cstheme="minorBidi" w:hint="default"/>
+      </w:rPr>
+    </w:lvl>
+    <w:lvl w:ilvl="1" w:tplc="240A0003" w:tentative="1">
+      <w:start w:val="1"/>
+      <w:numFmt w:val="bullet"/>
+      <w:lvlText w:val="o"/>
+      <w:lvlJc w:val="left"/>
+      <w:pPr>
+        <w:ind w:left="1440" w:hanging="360"/>
+      </w:pPr>
+      <w:rPr>
+        <w:rFonts w:ascii="Courier New" w:hAnsi="Courier New" w:cs="Courier New" w:hint="default"/>
+      </w:rPr>
+    </w:lvl>
+    <w:lvl w:ilvl="2" w:tplc="240A0005" w:tentative="1">
+      <w:start w:val="1"/>
+      <w:numFmt w:val="bullet"/>
+      <w:lvlText w:val=""/>
+      <w:lvlJc w:val="left"/>
+      <w:pPr>
+        <w:ind w:left="2160" w:hanging="360"/>
+      </w:pPr>
+      <w:rPr>
+        <w:rFonts w:ascii="Wingdings" w:hAnsi="Wingdings" w:hint="default"/>
+      </w:rPr>
+    </w:lvl>
+    <w:lvl w:ilvl="3" w:tplc="240A0001" w:tentative="1">
+      <w:start w:val="1"/>
+      <w:numFmt w:val="bullet"/>
+      <w:lvlText w:val=""/>
+      <w:lvlJc w:val="left"/>
+      <w:pPr>
+        <w:ind w:left="2880" w:hanging="360"/>
+      </w:pPr>
+      <w:rPr>
+        <w:rFonts w:ascii="Symbol" w:hAnsi="Symbol" w:hint="default"/>
+      </w:rPr>
+    </w:lvl>
+    <w:lvl w:ilvl="4" w:tplc="240A0003" w:tentative="1">
+      <w:start w:val="1"/>
+      <w:numFmt w:val="bullet"/>
+      <w:lvlText w:val="o"/>
+      <w:lvlJc w:val="left"/>
+      <w:pPr>
+        <w:ind w:left="3600" w:hanging="360"/>
+      </w:pPr>
+      <w:rPr>
+        <w:rFonts w:ascii="Courier New" w:hAnsi="Courier New" w:cs="Courier New" w:hint="default"/>
+      </w:rPr>
+    </w:lvl>
+    <w:lvl w:ilvl="5" w:tplc="240A0005" w:tentative="1">
+      <w:start w:val="1"/>
+      <w:numFmt w:val="bullet"/>
+      <w:lvlText w:val=""/>
+      <w:lvlJc w:val="left"/>
+      <w:pPr>
+        <w:ind w:left="4320" w:hanging="360"/>
+      </w:pPr>
+      <w:rPr>
+        <w:rFonts w:ascii="Wingdings" w:hAnsi="Wingdings" w:hint="default"/>
+      </w:rPr>
+    </w:lvl>
+    <w:lvl w:ilvl="6" w:tplc="240A0001" w:tentative="1">
+      <w:start w:val="1"/>
+      <w:numFmt w:val="bullet"/>
+      <w:lvlText w:val=""/>
+      <w:lvlJc w:val="left"/>
+      <w:pPr>
+        <w:ind w:left="5040" w:hanging="360"/>
+      </w:pPr>
+      <w:rPr>
+        <w:rFonts w:ascii="Symbol" w:hAnsi="Symbol" w:hint="default"/>
+      </w:rPr>
+    </w:lvl>
+    <w:lvl w:ilvl="7" w:tplc="240A0003" w:tentative="1">
+      <w:start w:val="1"/>
+      <w:numFmt w:val="bullet"/>
+      <w:lvlText w:val="o"/>
+      <w:lvlJc w:val="left"/>
+      <w:pPr>
+        <w:ind w:left="5760" w:hanging="360"/>
+      </w:pPr>
+      <w:rPr>
+        <w:rFonts w:ascii="Courier New" w:hAnsi="Courier New" w:cs="Courier New" w:hint="default"/>
+      </w:rPr>
+    </w:lvl>
+    <w:lvl w:ilvl="8" w:tplc="240A0005" w:tentative="1">
+      <w:start w:val="1"/>
+      <w:numFmt w:val="bullet"/>
+      <w:lvlText w:val=""/>
+      <w:lvlJc w:val="left"/>
+      <w:pPr>
+        <w:ind w:left="6480" w:hanging="360"/>
+      </w:pPr>
+      <w:rPr>
+        <w:rFonts w:ascii="Wingdings" w:hAnsi="Wingdings" w:hint="default"/>
+      </w:rPr>
+    </w:lvl>
+  </w:abstractNum>
+  <w:num w:numId="1">
+    <w:abstractNumId w:val="0"/>
+  </w:num>
+</w:numbering>
 </file>
 
 <file path=word/styles.xml><?xml version="1.0" encoding="utf-8"?>
@@ -416,6 +761,49 @@
     <w:name w:val="Normal"/>
     <w:qFormat/>
   </w:style>
+  <w:style w:type="paragraph" w:styleId="Ttulo1">
+    <w:name w:val="heading 1"/>
+    <w:basedOn w:val="Normal"/>
+    <w:next w:val="Normal"/>
+    <w:link w:val="Ttulo1Car"/>
+    <w:uiPriority w:val="9"/>
+    <w:qFormat/>
+    <w:rsid w:val="00766C86"/>
+    <w:pPr>
+      <w:keepNext/>
+      <w:keepLines/>
+      <w:spacing w:before="240" w:after="0"/>
+      <w:outlineLvl w:val="0"/>
+    </w:pPr>
+    <w:rPr>
+      <w:rFonts w:asciiTheme="majorHAnsi" w:eastAsiaTheme="majorEastAsia" w:hAnsiTheme="majorHAnsi" w:cstheme="majorBidi"/>
+      <w:color w:val="2F5496" w:themeColor="accent1" w:themeShade="BF"/>
+      <w:sz w:val="32"/>
+      <w:szCs w:val="32"/>
+    </w:rPr>
+  </w:style>
+  <w:style w:type="paragraph" w:styleId="Ttulo2">
+    <w:name w:val="heading 2"/>
+    <w:basedOn w:val="Normal"/>
+    <w:next w:val="Normal"/>
+    <w:link w:val="Ttulo2Car"/>
+    <w:uiPriority w:val="9"/>
+    <w:unhideWhenUsed/>
+    <w:qFormat/>
+    <w:rsid w:val="00766C86"/>
+    <w:pPr>
+      <w:keepNext/>
+      <w:keepLines/>
+      <w:spacing w:before="40" w:after="0"/>
+      <w:outlineLvl w:val="1"/>
+    </w:pPr>
+    <w:rPr>
+      <w:rFonts w:asciiTheme="majorHAnsi" w:eastAsiaTheme="majorEastAsia" w:hAnsiTheme="majorHAnsi" w:cstheme="majorBidi"/>
+      <w:color w:val="2F5496" w:themeColor="accent1" w:themeShade="BF"/>
+      <w:sz w:val="26"/>
+      <w:szCs w:val="26"/>
+    </w:rPr>
+  </w:style>
   <w:style w:type="character" w:default="1" w:styleId="Fuentedeprrafopredeter">
     <w:name w:val="Default Paragraph Font"/>
     <w:uiPriority w:val="1"/>
@@ -442,6 +830,43 @@
     <w:uiPriority w:val="99"/>
     <w:semiHidden/>
     <w:unhideWhenUsed/>
+  </w:style>
+  <w:style w:type="character" w:customStyle="1" w:styleId="Ttulo1Car">
+    <w:name w:val="Título 1 Car"/>
+    <w:basedOn w:val="Fuentedeprrafopredeter"/>
+    <w:link w:val="Ttulo1"/>
+    <w:uiPriority w:val="9"/>
+    <w:rsid w:val="00766C86"/>
+    <w:rPr>
+      <w:rFonts w:asciiTheme="majorHAnsi" w:eastAsiaTheme="majorEastAsia" w:hAnsiTheme="majorHAnsi" w:cstheme="majorBidi"/>
+      <w:color w:val="2F5496" w:themeColor="accent1" w:themeShade="BF"/>
+      <w:sz w:val="32"/>
+      <w:szCs w:val="32"/>
+    </w:rPr>
+  </w:style>
+  <w:style w:type="character" w:customStyle="1" w:styleId="Ttulo2Car">
+    <w:name w:val="Título 2 Car"/>
+    <w:basedOn w:val="Fuentedeprrafopredeter"/>
+    <w:link w:val="Ttulo2"/>
+    <w:uiPriority w:val="9"/>
+    <w:rsid w:val="00766C86"/>
+    <w:rPr>
+      <w:rFonts w:asciiTheme="majorHAnsi" w:eastAsiaTheme="majorEastAsia" w:hAnsiTheme="majorHAnsi" w:cstheme="majorBidi"/>
+      <w:color w:val="2F5496" w:themeColor="accent1" w:themeShade="BF"/>
+      <w:sz w:val="26"/>
+      <w:szCs w:val="26"/>
+    </w:rPr>
+  </w:style>
+  <w:style w:type="paragraph" w:styleId="Prrafodelista">
+    <w:name w:val="List Paragraph"/>
+    <w:basedOn w:val="Normal"/>
+    <w:uiPriority w:val="34"/>
+    <w:qFormat/>
+    <w:rsid w:val="00B50124"/>
+    <w:pPr>
+      <w:ind w:left="720"/>
+      <w:contextualSpacing/>
+    </w:pPr>
   </w:style>
 </w:styles>
 </file>

</xml_diff>

<commit_message>
documentation and postmortem addded
</commit_message>
<xml_diff>
--- a/doc/Reuirements.docx
+++ b/doc/Reuirements.docx
@@ -54,66 +54,43 @@
         <w:rPr>
           <w:lang w:val="en-US"/>
         </w:rPr>
-        <w:t>In this project we will build a program to improve the selling of books in a new library In Cali (hypothetic). With the objective of have a fast and efficient flow we divide the project in 3 main modules which are: 1. searching codes. 2. Searching books. 3. Payment flow. Every developer will focus on one module keeping in mind the main code conventions.</w:t>
-      </w:r>
-    </w:p>
-    <w:p>
-      <w:pPr>
-        <w:rPr>
-          <w:lang w:val="en-US"/>
-        </w:rPr>
-      </w:pPr>
-    </w:p>
-    <w:p>
-      <w:pPr>
-        <w:rPr>
-          <w:lang w:val="en-US"/>
-        </w:rPr>
-      </w:pPr>
-    </w:p>
-    <w:p>
-      <w:pPr>
-        <w:pStyle w:val="Ttulo2"/>
-        <w:rPr>
-          <w:rFonts w:ascii="Arial Black" w:hAnsi="Arial Black"/>
-          <w:color w:val="auto"/>
-          <w:lang w:val="en-US"/>
-        </w:rPr>
-      </w:pPr>
-      <w:r>
-        <w:rPr>
-          <w:rFonts w:ascii="Arial Black" w:hAnsi="Arial Black"/>
-          <w:color w:val="auto"/>
-          <w:lang w:val="en-US"/>
-        </w:rPr>
-        <w:t>Module 1 searching codes.</w:t>
-      </w:r>
-      <w:r>
-        <w:rPr>
-          <w:rFonts w:ascii="Arial Black" w:hAnsi="Arial Black"/>
-          <w:color w:val="auto"/>
-          <w:lang w:val="en-US"/>
-        </w:rPr>
-        <w:t xml:space="preserve"> </w:t>
-      </w:r>
-    </w:p>
-    <w:p>
-      <w:pPr>
-        <w:rPr>
-          <w:lang w:val="en-US"/>
-        </w:rPr>
-      </w:pPr>
-      <w:r>
-        <w:rPr>
-          <w:lang w:val="en-US"/>
-        </w:rPr>
-        <w:t>all requirements in this module refers exclusively to first section</w:t>
-      </w:r>
-      <w:r>
-        <w:rPr>
-          <w:lang w:val="en-US"/>
-        </w:rPr>
-        <w:t>.</w:t>
+        <w:t xml:space="preserve">In this project </w:t>
+      </w:r>
+      <w:r>
+        <w:rPr>
+          <w:lang w:val="en-US"/>
+        </w:rPr>
+        <w:t>I</w:t>
+      </w:r>
+      <w:r>
+        <w:rPr>
+          <w:lang w:val="en-US"/>
+        </w:rPr>
+        <w:t xml:space="preserve"> will build a program </w:t>
+      </w:r>
+      <w:r>
+        <w:rPr>
+          <w:lang w:val="en-US"/>
+        </w:rPr>
+        <w:t>simulate the buy process in a library</w:t>
+      </w:r>
+      <w:r>
+        <w:rPr>
+          <w:lang w:val="en-US"/>
+        </w:rPr>
+        <w:t xml:space="preserve">. The program will be able to model and simulated </w:t>
+      </w:r>
+      <w:r>
+        <w:rPr>
+          <w:lang w:val="en-US"/>
+        </w:rPr>
+        <w:t xml:space="preserve">the way in which people arrive to the library, order their books </w:t>
+      </w:r>
+      <w:r>
+        <w:rPr>
+          <w:lang w:val="en-US"/>
+        </w:rPr>
+        <w:t>SBN codes, got for the books and go into the queue to pay them.</w:t>
       </w:r>
     </w:p>
     <w:p>
@@ -134,7 +111,7 @@
         <w:pStyle w:val="Prrafodelista"/>
         <w:numPr>
           <w:ilvl w:val="0"/>
-          <w:numId w:val="1"/>
+          <w:numId w:val="2"/>
         </w:numPr>
         <w:rPr>
           <w:lang w:val="en-US"/>
@@ -144,7 +121,31 @@
         <w:rPr>
           <w:lang w:val="en-US"/>
         </w:rPr>
-        <w:t>The program must show a list of all books in the store.</w:t>
+        <w:t xml:space="preserve">The program </w:t>
+      </w:r>
+      <w:r>
+        <w:rPr>
+          <w:lang w:val="en-US"/>
+        </w:rPr>
+        <w:t>must</w:t>
+      </w:r>
+      <w:r>
+        <w:rPr>
+          <w:lang w:val="en-US"/>
+        </w:rPr>
+        <w:t xml:space="preserve"> be able to receive data from a txt file</w:t>
+      </w:r>
+      <w:r>
+        <w:rPr>
+          <w:lang w:val="en-US"/>
+        </w:rPr>
+        <w:t xml:space="preserve">. With this data the program will fill all logical entities with the </w:t>
+      </w:r>
+      <w:r>
+        <w:rPr>
+          <w:lang w:val="en-US"/>
+        </w:rPr>
+        <w:t>correct information. This is for have a faster flow.</w:t>
       </w:r>
     </w:p>
     <w:p>
@@ -152,7 +153,7 @@
         <w:pStyle w:val="Prrafodelista"/>
         <w:numPr>
           <w:ilvl w:val="0"/>
-          <w:numId w:val="1"/>
+          <w:numId w:val="2"/>
         </w:numPr>
         <w:rPr>
           <w:lang w:val="en-US"/>
@@ -162,7 +163,43 @@
         <w:rPr>
           <w:lang w:val="en-US"/>
         </w:rPr>
-        <w:t xml:space="preserve">The program must let the users read initial chapters of every book. </w:t>
+        <w:t xml:space="preserve">The program must be able to order the list of books </w:t>
+      </w:r>
+      <w:r>
+        <w:rPr>
+          <w:lang w:val="en-US"/>
+        </w:rPr>
+        <w:t xml:space="preserve">for each client. This permutation </w:t>
+      </w:r>
+      <w:r>
+        <w:rPr>
+          <w:lang w:val="en-US"/>
+        </w:rPr>
+        <w:t>is</w:t>
+      </w:r>
+      <w:r>
+        <w:rPr>
+          <w:lang w:val="en-US"/>
+        </w:rPr>
+        <w:t xml:space="preserve"> related to the stands</w:t>
+      </w:r>
+      <w:r>
+        <w:rPr>
+          <w:lang w:val="en-US"/>
+        </w:rPr>
+        <w:t>’</w:t>
+      </w:r>
+      <w:r>
+        <w:rPr>
+          <w:lang w:val="en-US"/>
+        </w:rPr>
+        <w:t xml:space="preserve"> codes, this with the objective of give more flowless to each user when </w:t>
+      </w:r>
+      <w:r>
+        <w:rPr>
+          <w:lang w:val="en-US"/>
+        </w:rPr>
+        <w:t>he/she is collecting the books.</w:t>
       </w:r>
     </w:p>
     <w:p>
@@ -170,7 +207,7 @@
         <w:pStyle w:val="Prrafodelista"/>
         <w:numPr>
           <w:ilvl w:val="0"/>
-          <w:numId w:val="1"/>
+          <w:numId w:val="2"/>
         </w:numPr>
         <w:rPr>
           <w:lang w:val="en-US"/>
@@ -180,7 +217,31 @@
         <w:rPr>
           <w:lang w:val="en-US"/>
         </w:rPr>
-        <w:t>The program must let the users read a review about the book chosen.</w:t>
+        <w:t xml:space="preserve"> </w:t>
+      </w:r>
+      <w:r>
+        <w:rPr>
+          <w:lang w:val="en-US"/>
+        </w:rPr>
+        <w:t>The program m</w:t>
+      </w:r>
+      <w:r>
+        <w:rPr>
+          <w:lang w:val="en-US"/>
+        </w:rPr>
+        <w:t>u</w:t>
+      </w:r>
+      <w:r>
+        <w:rPr>
+          <w:lang w:val="en-US"/>
+        </w:rPr>
+        <w:t xml:space="preserve">st be able to simulate the time used by each user. Order users by time and </w:t>
+      </w:r>
+      <w:r>
+        <w:rPr>
+          <w:lang w:val="en-US"/>
+        </w:rPr>
+        <w:t>keep order through the program flow.</w:t>
       </w:r>
     </w:p>
     <w:p>
@@ -188,7 +249,7 @@
         <w:pStyle w:val="Prrafodelista"/>
         <w:numPr>
           <w:ilvl w:val="0"/>
-          <w:numId w:val="1"/>
+          <w:numId w:val="2"/>
         </w:numPr>
         <w:rPr>
           <w:lang w:val="en-US"/>
@@ -198,7 +259,13 @@
         <w:rPr>
           <w:lang w:val="en-US"/>
         </w:rPr>
-        <w:t>The Program must let the users creating a list of codes ISBN of the wished books.</w:t>
+        <w:t xml:space="preserve">The program must have a count of the bought books. Sold off books and </w:t>
+      </w:r>
+      <w:r>
+        <w:rPr>
+          <w:lang w:val="en-US"/>
+        </w:rPr>
+        <w:t>disponible books.</w:t>
       </w:r>
     </w:p>
     <w:p>
@@ -206,7 +273,7 @@
         <w:pStyle w:val="Prrafodelista"/>
         <w:numPr>
           <w:ilvl w:val="0"/>
-          <w:numId w:val="1"/>
+          <w:numId w:val="2"/>
         </w:numPr>
         <w:rPr>
           <w:lang w:val="en-US"/>
@@ -216,21 +283,83 @@
         <w:rPr>
           <w:lang w:val="en-US"/>
         </w:rPr>
-        <w:t>The program must be able to generate a list with the ISBN codes.</w:t>
+        <w:t xml:space="preserve">The program must be able to determine if </w:t>
+      </w:r>
+      <w:r>
+        <w:rPr>
+          <w:lang w:val="en-US"/>
+        </w:rPr>
+        <w:t>a</w:t>
+      </w:r>
+      <w:r>
+        <w:rPr>
+          <w:lang w:val="en-US"/>
+        </w:rPr>
+        <w:t xml:space="preserve"> user </w:t>
+      </w:r>
+      <w:r>
+        <w:rPr>
+          <w:lang w:val="en-US"/>
+        </w:rPr>
+        <w:t>do not</w:t>
+      </w:r>
+      <w:r>
+        <w:rPr>
+          <w:lang w:val="en-US"/>
+        </w:rPr>
+        <w:t xml:space="preserve"> have to </w:t>
+      </w:r>
+      <w:r>
+        <w:rPr>
+          <w:lang w:val="en-US"/>
+        </w:rPr>
+        <w:t>go to pay.</w:t>
       </w:r>
     </w:p>
     <w:p>
       <w:pPr>
-        <w:rPr>
-          <w:lang w:val="en-US"/>
-        </w:rPr>
-      </w:pPr>
-      <w:r>
-        <w:rPr>
-          <w:lang w:val="en-US"/>
-        </w:rPr>
-        <w:t>Non-functional requirements:</w:t>
-      </w:r>
+        <w:pStyle w:val="Prrafodelista"/>
+        <w:numPr>
+          <w:ilvl w:val="0"/>
+          <w:numId w:val="2"/>
+        </w:numPr>
+        <w:rPr>
+          <w:lang w:val="en-US"/>
+        </w:rPr>
+      </w:pPr>
+      <w:r>
+        <w:rPr>
+          <w:lang w:val="en-US"/>
+        </w:rPr>
+        <w:t xml:space="preserve">The program should be able to </w:t>
+      </w:r>
+      <w:r>
+        <w:rPr>
+          <w:lang w:val="en-US"/>
+        </w:rPr>
+        <w:t>write the simulation in to a txt file chosen by program’s user.</w:t>
+      </w:r>
+    </w:p>
+    <w:p>
+      <w:pPr>
+        <w:rPr>
+          <w:lang w:val="en-US"/>
+        </w:rPr>
+      </w:pPr>
+    </w:p>
+    <w:p>
+      <w:pPr>
+        <w:rPr>
+          <w:lang w:val="en-US"/>
+        </w:rPr>
+      </w:pPr>
+    </w:p>
+    <w:p>
+      <w:pPr>
+        <w:rPr>
+          <w:lang w:val="en-US"/>
+        </w:rPr>
+      </w:pPr>
     </w:p>
     <w:sectPr>
       <w:pgSz w:w="12240" w:h="15840"/>
@@ -245,6 +374,118 @@
 <file path=word/numbering.xml><?xml version="1.0" encoding="utf-8"?>
 <w:numbering xmlns:wpc="http://schemas.microsoft.com/office/word/2010/wordprocessingCanvas" xmlns:cx="http://schemas.microsoft.com/office/drawing/2014/chartex" xmlns:cx1="http://schemas.microsoft.com/office/drawing/2015/9/8/chartex" xmlns:cx2="http://schemas.microsoft.com/office/drawing/2015/10/21/chartex" xmlns:cx3="http://schemas.microsoft.com/office/drawing/2016/5/9/chartex" xmlns:cx4="http://schemas.microsoft.com/office/drawing/2016/5/10/chartex" xmlns:cx5="http://schemas.microsoft.com/office/drawing/2016/5/11/chartex" xmlns:cx6="http://schemas.microsoft.com/office/drawing/2016/5/12/chartex" xmlns:cx7="http://schemas.microsoft.com/office/drawing/2016/5/13/chartex" xmlns:cx8="http://schemas.microsoft.com/office/drawing/2016/5/14/chartex" xmlns:mc="http://schemas.openxmlformats.org/markup-compatibility/2006" xmlns:aink="http://schemas.microsoft.com/office/drawing/2016/ink" xmlns:am3d="http://schemas.microsoft.com/office/drawing/2017/model3d" xmlns:o="urn:schemas-microsoft-com:office:office" xmlns:r="http://schemas.openxmlformats.org/officeDocument/2006/relationships" xmlns:m="http://schemas.openxmlformats.org/officeDocument/2006/math" xmlns:v="urn:schemas-microsoft-com:vml" xmlns:wp14="http://schemas.microsoft.com/office/word/2010/wordprocessingDrawing" xmlns:wp="http://schemas.openxmlformats.org/drawingml/2006/wordprocessingDrawing" xmlns:w10="urn:schemas-microsoft-com:office:word" xmlns:w="http://schemas.openxmlformats.org/wordprocessingml/2006/main" xmlns:w14="http://schemas.microsoft.com/office/word/2010/wordml" xmlns:w15="http://schemas.microsoft.com/office/word/2012/wordml" xmlns:w16cex="http://schemas.microsoft.com/office/word/2018/wordml/cex" xmlns:w16cid="http://schemas.microsoft.com/office/word/2016/wordml/cid" xmlns:w16="http://schemas.microsoft.com/office/word/2018/wordml" xmlns:w16se="http://schemas.microsoft.com/office/word/2015/wordml/symex" xmlns:wpg="http://schemas.microsoft.com/office/word/2010/wordprocessingGroup" xmlns:wpi="http://schemas.microsoft.com/office/word/2010/wordprocessingInk" xmlns:wne="http://schemas.microsoft.com/office/word/2006/wordml" xmlns:wps="http://schemas.microsoft.com/office/word/2010/wordprocessingShape" mc:Ignorable="w14 w15 w16se w16cid w16 w16cex wp14">
   <w:abstractNum w:abstractNumId="0" w15:restartNumberingAfterBreak="0">
+    <w:nsid w:val="01DE5C02"/>
+    <w:multiLevelType w:val="hybridMultilevel"/>
+    <w:tmpl w:val="0B6CAE06"/>
+    <w:lvl w:ilvl="0" w:tplc="1D687FE6">
+      <w:numFmt w:val="bullet"/>
+      <w:lvlText w:val=""/>
+      <w:lvlJc w:val="left"/>
+      <w:pPr>
+        <w:ind w:left="720" w:hanging="360"/>
+      </w:pPr>
+      <w:rPr>
+        <w:rFonts w:ascii="Symbol" w:eastAsiaTheme="minorHAnsi" w:hAnsi="Symbol" w:cstheme="minorBidi" w:hint="default"/>
+      </w:rPr>
+    </w:lvl>
+    <w:lvl w:ilvl="1" w:tplc="240A0003" w:tentative="1">
+      <w:start w:val="1"/>
+      <w:numFmt w:val="bullet"/>
+      <w:lvlText w:val="o"/>
+      <w:lvlJc w:val="left"/>
+      <w:pPr>
+        <w:ind w:left="1440" w:hanging="360"/>
+      </w:pPr>
+      <w:rPr>
+        <w:rFonts w:ascii="Courier New" w:hAnsi="Courier New" w:cs="Courier New" w:hint="default"/>
+      </w:rPr>
+    </w:lvl>
+    <w:lvl w:ilvl="2" w:tplc="240A0005" w:tentative="1">
+      <w:start w:val="1"/>
+      <w:numFmt w:val="bullet"/>
+      <w:lvlText w:val=""/>
+      <w:lvlJc w:val="left"/>
+      <w:pPr>
+        <w:ind w:left="2160" w:hanging="360"/>
+      </w:pPr>
+      <w:rPr>
+        <w:rFonts w:ascii="Wingdings" w:hAnsi="Wingdings" w:hint="default"/>
+      </w:rPr>
+    </w:lvl>
+    <w:lvl w:ilvl="3" w:tplc="240A0001" w:tentative="1">
+      <w:start w:val="1"/>
+      <w:numFmt w:val="bullet"/>
+      <w:lvlText w:val=""/>
+      <w:lvlJc w:val="left"/>
+      <w:pPr>
+        <w:ind w:left="2880" w:hanging="360"/>
+      </w:pPr>
+      <w:rPr>
+        <w:rFonts w:ascii="Symbol" w:hAnsi="Symbol" w:hint="default"/>
+      </w:rPr>
+    </w:lvl>
+    <w:lvl w:ilvl="4" w:tplc="240A0003" w:tentative="1">
+      <w:start w:val="1"/>
+      <w:numFmt w:val="bullet"/>
+      <w:lvlText w:val="o"/>
+      <w:lvlJc w:val="left"/>
+      <w:pPr>
+        <w:ind w:left="3600" w:hanging="360"/>
+      </w:pPr>
+      <w:rPr>
+        <w:rFonts w:ascii="Courier New" w:hAnsi="Courier New" w:cs="Courier New" w:hint="default"/>
+      </w:rPr>
+    </w:lvl>
+    <w:lvl w:ilvl="5" w:tplc="240A0005" w:tentative="1">
+      <w:start w:val="1"/>
+      <w:numFmt w:val="bullet"/>
+      <w:lvlText w:val=""/>
+      <w:lvlJc w:val="left"/>
+      <w:pPr>
+        <w:ind w:left="4320" w:hanging="360"/>
+      </w:pPr>
+      <w:rPr>
+        <w:rFonts w:ascii="Wingdings" w:hAnsi="Wingdings" w:hint="default"/>
+      </w:rPr>
+    </w:lvl>
+    <w:lvl w:ilvl="6" w:tplc="240A0001" w:tentative="1">
+      <w:start w:val="1"/>
+      <w:numFmt w:val="bullet"/>
+      <w:lvlText w:val=""/>
+      <w:lvlJc w:val="left"/>
+      <w:pPr>
+        <w:ind w:left="5040" w:hanging="360"/>
+      </w:pPr>
+      <w:rPr>
+        <w:rFonts w:ascii="Symbol" w:hAnsi="Symbol" w:hint="default"/>
+      </w:rPr>
+    </w:lvl>
+    <w:lvl w:ilvl="7" w:tplc="240A0003" w:tentative="1">
+      <w:start w:val="1"/>
+      <w:numFmt w:val="bullet"/>
+      <w:lvlText w:val="o"/>
+      <w:lvlJc w:val="left"/>
+      <w:pPr>
+        <w:ind w:left="5760" w:hanging="360"/>
+      </w:pPr>
+      <w:rPr>
+        <w:rFonts w:ascii="Courier New" w:hAnsi="Courier New" w:cs="Courier New" w:hint="default"/>
+      </w:rPr>
+    </w:lvl>
+    <w:lvl w:ilvl="8" w:tplc="240A0005" w:tentative="1">
+      <w:start w:val="1"/>
+      <w:numFmt w:val="bullet"/>
+      <w:lvlText w:val=""/>
+      <w:lvlJc w:val="left"/>
+      <w:pPr>
+        <w:ind w:left="6480" w:hanging="360"/>
+      </w:pPr>
+      <w:rPr>
+        <w:rFonts w:ascii="Wingdings" w:hAnsi="Wingdings" w:hint="default"/>
+      </w:rPr>
+    </w:lvl>
+  </w:abstractNum>
+  <w:abstractNum w:abstractNumId="1" w15:restartNumberingAfterBreak="0">
     <w:nsid w:val="20F62300"/>
     <w:multiLevelType w:val="hybridMultilevel"/>
     <w:tmpl w:val="05E0DA10"/>
@@ -357,6 +598,9 @@
     </w:lvl>
   </w:abstractNum>
   <w:num w:numId="1">
+    <w:abstractNumId w:val="1"/>
+  </w:num>
+  <w:num w:numId="2">
     <w:abstractNumId w:val="0"/>
   </w:num>
 </w:numbering>

</xml_diff>